<commit_message>
add link to syllabus
</commit_message>
<xml_diff>
--- a/Hult_DAT5323_Course Syllabus.docx
+++ b/Hult_DAT5323_Course Syllabus.docx
@@ -1418,18 +1418,57 @@
             <w:pPr>
               <w:jc w:val="center"/>
               <w:rPr>
-                <w:rFonts w:ascii="Calibri" w:eastAsia="Times New Roman" w:hAnsi="Calibri" w:cs="Calibri"/>
-                <w:noProof w:val="0"/>
-                <w:color w:val="000000"/>
-                <w:sz w:val="22"/>
-                <w:szCs w:val="22"/>
-              </w:rPr>
-            </w:pPr>
-            <w:r>
-              <w:rPr>
-                <w:rFonts w:ascii="Calibri" w:eastAsia="Times New Roman" w:hAnsi="Calibri" w:cs="Calibri"/>
-                <w:noProof w:val="0"/>
-                <w:color w:val="000000"/>
+                <w:rStyle w:val="Hyperlink"/>
+                <w:rFonts w:ascii="Calibri" w:eastAsia="Times New Roman" w:hAnsi="Calibri" w:cs="Calibri"/>
+                <w:noProof w:val="0"/>
+                <w:sz w:val="22"/>
+                <w:szCs w:val="22"/>
+              </w:rPr>
+            </w:pPr>
+            <w:r>
+              <w:rPr>
+                <w:rFonts w:ascii="Calibri" w:eastAsia="Times New Roman" w:hAnsi="Calibri" w:cs="Calibri"/>
+                <w:noProof w:val="0"/>
+                <w:color w:val="000000"/>
+                <w:sz w:val="22"/>
+                <w:szCs w:val="22"/>
+              </w:rPr>
+              <w:fldChar w:fldCharType="begin"/>
+            </w:r>
+            <w:r>
+              <w:rPr>
+                <w:rFonts w:ascii="Calibri" w:eastAsia="Times New Roman" w:hAnsi="Calibri" w:cs="Calibri"/>
+                <w:noProof w:val="0"/>
+                <w:color w:val="000000"/>
+                <w:sz w:val="22"/>
+                <w:szCs w:val="22"/>
+              </w:rPr>
+              <w:instrText xml:space="preserve"> HYPERLINK "https://github.com/kwartler/Hult_Visualizing-Analyzing-Data-with-R/tree/main/DD1/C_Mar6" </w:instrText>
+            </w:r>
+            <w:r>
+              <w:rPr>
+                <w:rFonts w:ascii="Calibri" w:eastAsia="Times New Roman" w:hAnsi="Calibri" w:cs="Calibri"/>
+                <w:noProof w:val="0"/>
+                <w:color w:val="000000"/>
+                <w:sz w:val="22"/>
+                <w:szCs w:val="22"/>
+              </w:rPr>
+            </w:r>
+            <w:r>
+              <w:rPr>
+                <w:rFonts w:ascii="Calibri" w:eastAsia="Times New Roman" w:hAnsi="Calibri" w:cs="Calibri"/>
+                <w:noProof w:val="0"/>
+                <w:color w:val="000000"/>
+                <w:sz w:val="22"/>
+                <w:szCs w:val="22"/>
+              </w:rPr>
+              <w:fldChar w:fldCharType="separate"/>
+            </w:r>
+            <w:r>
+              <w:rPr>
+                <w:rStyle w:val="Hyperlink"/>
+                <w:rFonts w:ascii="Calibri" w:eastAsia="Times New Roman" w:hAnsi="Calibri" w:cs="Calibri"/>
+                <w:noProof w:val="0"/>
                 <w:sz w:val="22"/>
                 <w:szCs w:val="22"/>
               </w:rPr>
@@ -1450,9 +1489,9 @@
             <w:proofErr w:type="spellStart"/>
             <w:r>
               <w:rPr>
-                <w:rFonts w:ascii="Calibri" w:eastAsia="Times New Roman" w:hAnsi="Calibri" w:cs="Calibri"/>
-                <w:noProof w:val="0"/>
-                <w:color w:val="000000"/>
+                <w:rStyle w:val="Hyperlink"/>
+                <w:rFonts w:ascii="Calibri" w:eastAsia="Times New Roman" w:hAnsi="Calibri" w:cs="Calibri"/>
+                <w:noProof w:val="0"/>
                 <w:sz w:val="22"/>
                 <w:szCs w:val="22"/>
               </w:rPr>
@@ -1461,13 +1500,23 @@
             <w:proofErr w:type="spellEnd"/>
             <w:r>
               <w:rPr>
-                <w:rFonts w:ascii="Calibri" w:eastAsia="Times New Roman" w:hAnsi="Calibri" w:cs="Calibri"/>
-                <w:noProof w:val="0"/>
-                <w:color w:val="000000"/>
+                <w:rStyle w:val="Hyperlink"/>
+                <w:rFonts w:ascii="Calibri" w:eastAsia="Times New Roman" w:hAnsi="Calibri" w:cs="Calibri"/>
+                <w:noProof w:val="0"/>
                 <w:sz w:val="22"/>
                 <w:szCs w:val="22"/>
               </w:rPr>
               <w:t>, Officer</w:t>
+            </w:r>
+            <w:r>
+              <w:rPr>
+                <w:rFonts w:ascii="Calibri" w:eastAsia="Times New Roman" w:hAnsi="Calibri" w:cs="Calibri"/>
+                <w:noProof w:val="0"/>
+                <w:color w:val="000000"/>
+                <w:sz w:val="22"/>
+                <w:szCs w:val="22"/>
+              </w:rPr>
+              <w:fldChar w:fldCharType="end"/>
             </w:r>
           </w:p>
         </w:tc>

</xml_diff>

<commit_message>
align csvs to lessons mar 9
</commit_message>
<xml_diff>
--- a/Hult_DAT5323_Course Syllabus.docx
+++ b/Hult_DAT5323_Course Syllabus.docx
@@ -2215,6 +2215,16 @@
               </w:rPr>
               <w:t>Modeling – Decision Tree</w:t>
             </w:r>
+            <w:r>
+              <w:rPr>
+                <w:rFonts w:ascii="Calibri" w:eastAsia="Times New Roman" w:hAnsi="Calibri" w:cs="Calibri"/>
+                <w:noProof w:val="0"/>
+                <w:color w:val="000000"/>
+                <w:sz w:val="22"/>
+                <w:szCs w:val="22"/>
+              </w:rPr>
+              <w:t xml:space="preserve"> &amp; RF</w:t>
+            </w:r>
           </w:p>
         </w:tc>
         <w:tc>
@@ -4169,7 +4179,7 @@
                 <w:sz w:val="22"/>
                 <w:szCs w:val="22"/>
               </w:rPr>
-              <w:t>Modeling – Decision Tree</w:t>
+              <w:t>Modeling – Decision Tree &amp; RF</w:t>
             </w:r>
           </w:p>
         </w:tc>

</xml_diff>

<commit_message>
small change for next lesson
</commit_message>
<xml_diff>
--- a/Hult_DAT5323_Course Syllabus.docx
+++ b/Hult_DAT5323_Course Syllabus.docx
@@ -1539,6 +1539,7 @@
               <w:jc w:val="center"/>
               <w:rPr>
                 <w:rFonts w:ascii="Calibri" w:eastAsia="Times New Roman" w:hAnsi="Calibri" w:cs="Calibri"/>
+                <w:strike/>
                 <w:noProof w:val="0"/>
                 <w:color w:val="000000"/>
                 <w:sz w:val="22"/>
@@ -1550,6 +1551,7 @@
                 <w:rPr>
                   <w:rStyle w:val="Hyperlink"/>
                   <w:rFonts w:ascii="Calibri" w:eastAsia="Times New Roman" w:hAnsi="Calibri" w:cs="Calibri"/>
+                  <w:strike/>
                   <w:noProof w:val="0"/>
                   <w:sz w:val="22"/>
                   <w:szCs w:val="22"/>
@@ -1768,6 +1770,7 @@
               <w:jc w:val="center"/>
               <w:rPr>
                 <w:rFonts w:ascii="Calibri" w:eastAsia="Times New Roman" w:hAnsi="Calibri" w:cs="Calibri"/>
+                <w:strike/>
                 <w:noProof w:val="0"/>
                 <w:color w:val="000000"/>
                 <w:sz w:val="22"/>
@@ -1780,6 +1783,7 @@
                 <w:rPr>
                   <w:rStyle w:val="Hyperlink"/>
                   <w:rFonts w:ascii="Calibri" w:eastAsia="Times New Roman" w:hAnsi="Calibri" w:cs="Calibri"/>
+                  <w:strike/>
                   <w:noProof w:val="0"/>
                   <w:sz w:val="22"/>
                   <w:szCs w:val="22"/>
@@ -1791,6 +1795,7 @@
                 <w:rPr>
                   <w:rStyle w:val="Hyperlink"/>
                   <w:rFonts w:ascii="Calibri" w:eastAsia="Times New Roman" w:hAnsi="Calibri" w:cs="Calibri"/>
+                  <w:strike/>
                   <w:noProof w:val="0"/>
                   <w:sz w:val="22"/>
                   <w:szCs w:val="22"/>

</xml_diff>

<commit_message>
make changes to syllabus hrs and topics
</commit_message>
<xml_diff>
--- a/Hult_DAT5323_Course Syllabus.docx
+++ b/Hult_DAT5323_Course Syllabus.docx
@@ -2454,6 +2454,30 @@
                 <w:sz w:val="22"/>
                 <w:szCs w:val="22"/>
               </w:rPr>
+              <w:t xml:space="preserve">NLP </w:t>
+            </w:r>
+          </w:p>
+          <w:p>
+            <w:pPr>
+              <w:jc w:val="center"/>
+              <w:rPr>
+                <w:rFonts w:ascii="Calibri" w:eastAsia="Times New Roman" w:hAnsi="Calibri" w:cs="Calibri"/>
+                <w:strike/>
+                <w:noProof w:val="0"/>
+                <w:color w:val="000000"/>
+                <w:sz w:val="22"/>
+                <w:szCs w:val="22"/>
+              </w:rPr>
+            </w:pPr>
+            <w:r>
+              <w:rPr>
+                <w:rFonts w:ascii="Calibri" w:eastAsia="Times New Roman" w:hAnsi="Calibri" w:cs="Calibri"/>
+                <w:strike/>
+                <w:noProof w:val="0"/>
+                <w:color w:val="000000"/>
+                <w:sz w:val="22"/>
+                <w:szCs w:val="22"/>
+              </w:rPr>
               <w:t>Time Series</w:t>
             </w:r>
           </w:p>
@@ -2491,7 +2515,7 @@
                 <w:sz w:val="22"/>
                 <w:szCs w:val="22"/>
               </w:rPr>
-              <w:t>NLP- Bag of Words</w:t>
+              <w:t>NLP</w:t>
             </w:r>
           </w:p>
         </w:tc>

</xml_diff>

<commit_message>
add lesson Mar 14
</commit_message>
<xml_diff>
--- a/Hult_DAT5323_Course Syllabus.docx
+++ b/Hult_DAT5323_Course Syllabus.docx
@@ -2218,17 +2218,7 @@
                 <w:sz w:val="22"/>
                 <w:szCs w:val="22"/>
               </w:rPr>
-              <w:t>Modeling – Decision Tree</w:t>
-            </w:r>
-            <w:r>
-              <w:rPr>
-                <w:rFonts w:ascii="Calibri" w:eastAsia="Times New Roman" w:hAnsi="Calibri" w:cs="Calibri"/>
-                <w:noProof w:val="0"/>
-                <w:color w:val="000000"/>
-                <w:sz w:val="22"/>
-                <w:szCs w:val="22"/>
-              </w:rPr>
-              <w:t xml:space="preserve"> &amp; RF</w:t>
+              <w:t>Data Preprocessing Review</w:t>
             </w:r>
           </w:p>
         </w:tc>
@@ -2241,30 +2231,31 @@
               <w:bottom w:val="single" w:sz="4" w:space="0" w:color="auto"/>
               <w:right w:val="single" w:sz="4" w:space="0" w:color="auto"/>
             </w:tcBorders>
-            <w:shd w:val="clear" w:color="auto" w:fill="FFC000" w:themeFill="accent4"/>
-            <w:noWrap/>
-            <w:vAlign w:val="bottom"/>
-            <w:hideMark/>
-          </w:tcPr>
-          <w:p>
-            <w:pPr>
-              <w:rPr>
-                <w:rFonts w:ascii="Calibri" w:eastAsia="Times New Roman" w:hAnsi="Calibri" w:cs="Calibri"/>
-                <w:noProof w:val="0"/>
-                <w:color w:val="000000"/>
-                <w:sz w:val="22"/>
-                <w:szCs w:val="22"/>
-              </w:rPr>
-            </w:pPr>
-            <w:r>
-              <w:rPr>
-                <w:rFonts w:ascii="Calibri" w:eastAsia="Times New Roman" w:hAnsi="Calibri" w:cs="Calibri"/>
-                <w:noProof w:val="0"/>
-                <w:color w:val="000000"/>
-                <w:sz w:val="22"/>
-                <w:szCs w:val="22"/>
-              </w:rPr>
-              <w:t>Modeling Lab – EDA &amp; Data Narrative</w:t>
+            <w:shd w:val="clear" w:color="auto" w:fill="auto"/>
+            <w:noWrap/>
+            <w:vAlign w:val="bottom"/>
+            <w:hideMark/>
+          </w:tcPr>
+          <w:p>
+            <w:pPr>
+              <w:jc w:val="center"/>
+              <w:rPr>
+                <w:rFonts w:ascii="Calibri" w:eastAsia="Times New Roman" w:hAnsi="Calibri" w:cs="Calibri"/>
+                <w:noProof w:val="0"/>
+                <w:color w:val="000000"/>
+                <w:sz w:val="22"/>
+                <w:szCs w:val="22"/>
+              </w:rPr>
+            </w:pPr>
+            <w:r>
+              <w:rPr>
+                <w:rFonts w:ascii="Calibri" w:eastAsia="Times New Roman" w:hAnsi="Calibri" w:cs="Calibri"/>
+                <w:noProof w:val="0"/>
+                <w:color w:val="000000"/>
+                <w:sz w:val="22"/>
+                <w:szCs w:val="22"/>
+              </w:rPr>
+              <w:t>Modeling – Decision Tree &amp; RF</w:t>
             </w:r>
           </w:p>
         </w:tc>
@@ -2277,7 +2268,7 @@
               <w:bottom w:val="single" w:sz="4" w:space="0" w:color="auto"/>
               <w:right w:val="single" w:sz="4" w:space="0" w:color="auto"/>
             </w:tcBorders>
-            <w:shd w:val="clear" w:color="auto" w:fill="FFC000" w:themeFill="accent4"/>
+            <w:shd w:val="clear" w:color="auto" w:fill="auto"/>
             <w:noWrap/>
             <w:vAlign w:val="bottom"/>
             <w:hideMark/>
@@ -2301,7 +2292,7 @@
                 <w:sz w:val="22"/>
                 <w:szCs w:val="22"/>
               </w:rPr>
-              <w:t>Modeling Lab – Model fit &amp; eval</w:t>
+              <w:t>Modeling – Decision Tree &amp; RF</w:t>
             </w:r>
           </w:p>
         </w:tc>
@@ -2440,6 +2431,7 @@
               <w:jc w:val="center"/>
               <w:rPr>
                 <w:rFonts w:ascii="Calibri" w:eastAsia="Times New Roman" w:hAnsi="Calibri" w:cs="Calibri"/>
+                <w:strike/>
                 <w:noProof w:val="0"/>
                 <w:color w:val="000000"/>
                 <w:sz w:val="22"/>
@@ -2455,30 +2447,6 @@
                 <w:szCs w:val="22"/>
               </w:rPr>
               <w:t xml:space="preserve">NLP </w:t>
-            </w:r>
-          </w:p>
-          <w:p>
-            <w:pPr>
-              <w:jc w:val="center"/>
-              <w:rPr>
-                <w:rFonts w:ascii="Calibri" w:eastAsia="Times New Roman" w:hAnsi="Calibri" w:cs="Calibri"/>
-                <w:strike/>
-                <w:noProof w:val="0"/>
-                <w:color w:val="000000"/>
-                <w:sz w:val="22"/>
-                <w:szCs w:val="22"/>
-              </w:rPr>
-            </w:pPr>
-            <w:r>
-              <w:rPr>
-                <w:rFonts w:ascii="Calibri" w:eastAsia="Times New Roman" w:hAnsi="Calibri" w:cs="Calibri"/>
-                <w:strike/>
-                <w:noProof w:val="0"/>
-                <w:color w:val="000000"/>
-                <w:sz w:val="22"/>
-                <w:szCs w:val="22"/>
-              </w:rPr>
-              <w:t>Time Series</w:t>
             </w:r>
           </w:p>
         </w:tc>

</xml_diff>

<commit_message>
add another case 1 supplemental
</commit_message>
<xml_diff>
--- a/Hult_DAT5323_Course Syllabus.docx
+++ b/Hult_DAT5323_Course Syllabus.docx
@@ -3662,6 +3662,42 @@
                 <w:sz w:val="22"/>
                 <w:szCs w:val="22"/>
               </w:rPr>
+              <w:t>NLP- Bag of Words</w:t>
+            </w:r>
+          </w:p>
+        </w:tc>
+        <w:tc>
+          <w:tcPr>
+            <w:tcW w:w="1580" w:type="dxa"/>
+            <w:tcBorders>
+              <w:top w:val="nil"/>
+              <w:left w:val="nil"/>
+              <w:bottom w:val="single" w:sz="4" w:space="0" w:color="auto"/>
+              <w:right w:val="single" w:sz="4" w:space="0" w:color="auto"/>
+            </w:tcBorders>
+            <w:shd w:val="clear" w:color="auto" w:fill="auto"/>
+            <w:noWrap/>
+            <w:vAlign w:val="bottom"/>
+            <w:hideMark/>
+          </w:tcPr>
+          <w:p>
+            <w:pPr>
+              <w:rPr>
+                <w:rFonts w:ascii="Calibri" w:eastAsia="Times New Roman" w:hAnsi="Calibri" w:cs="Calibri"/>
+                <w:noProof w:val="0"/>
+                <w:color w:val="000000"/>
+                <w:sz w:val="22"/>
+                <w:szCs w:val="22"/>
+              </w:rPr>
+            </w:pPr>
+            <w:r>
+              <w:rPr>
+                <w:rFonts w:ascii="Calibri" w:eastAsia="Times New Roman" w:hAnsi="Calibri" w:cs="Calibri"/>
+                <w:noProof w:val="0"/>
+                <w:color w:val="000000"/>
+                <w:sz w:val="22"/>
+                <w:szCs w:val="22"/>
+              </w:rPr>
               <w:t xml:space="preserve">Markdown, </w:t>
             </w:r>
             <w:proofErr w:type="spellStart"/>
@@ -3685,42 +3721,6 @@
                 <w:szCs w:val="22"/>
               </w:rPr>
               <w:t>, Officer</w:t>
-            </w:r>
-          </w:p>
-        </w:tc>
-        <w:tc>
-          <w:tcPr>
-            <w:tcW w:w="1580" w:type="dxa"/>
-            <w:tcBorders>
-              <w:top w:val="nil"/>
-              <w:left w:val="nil"/>
-              <w:bottom w:val="single" w:sz="4" w:space="0" w:color="auto"/>
-              <w:right w:val="single" w:sz="4" w:space="0" w:color="auto"/>
-            </w:tcBorders>
-            <w:shd w:val="clear" w:color="auto" w:fill="FFC000" w:themeFill="accent4"/>
-            <w:noWrap/>
-            <w:vAlign w:val="bottom"/>
-            <w:hideMark/>
-          </w:tcPr>
-          <w:p>
-            <w:pPr>
-              <w:rPr>
-                <w:rFonts w:ascii="Calibri" w:eastAsia="Times New Roman" w:hAnsi="Calibri" w:cs="Calibri"/>
-                <w:noProof w:val="0"/>
-                <w:color w:val="000000"/>
-                <w:sz w:val="22"/>
-                <w:szCs w:val="22"/>
-              </w:rPr>
-            </w:pPr>
-            <w:r>
-              <w:rPr>
-                <w:rFonts w:ascii="Calibri" w:eastAsia="Times New Roman" w:hAnsi="Calibri" w:cs="Calibri"/>
-                <w:noProof w:val="0"/>
-                <w:color w:val="000000"/>
-                <w:sz w:val="22"/>
-                <w:szCs w:val="22"/>
-              </w:rPr>
-              <w:t>Fake Customer Data Lab</w:t>
             </w:r>
           </w:p>
         </w:tc>
@@ -3919,42 +3919,30 @@
               <w:bottom w:val="single" w:sz="4" w:space="0" w:color="auto"/>
               <w:right w:val="single" w:sz="4" w:space="0" w:color="auto"/>
             </w:tcBorders>
-            <w:shd w:val="clear" w:color="auto" w:fill="FFC000" w:themeFill="accent4"/>
-            <w:noWrap/>
-            <w:vAlign w:val="bottom"/>
-            <w:hideMark/>
-          </w:tcPr>
-          <w:p>
-            <w:pPr>
-              <w:rPr>
-                <w:rFonts w:ascii="Calibri" w:eastAsia="Times New Roman" w:hAnsi="Calibri" w:cs="Calibri"/>
-                <w:noProof w:val="0"/>
-                <w:color w:val="000000"/>
-                <w:sz w:val="22"/>
-                <w:szCs w:val="22"/>
-              </w:rPr>
-            </w:pPr>
-            <w:proofErr w:type="spellStart"/>
-            <w:r>
-              <w:rPr>
-                <w:rFonts w:ascii="Calibri" w:eastAsia="Times New Roman" w:hAnsi="Calibri" w:cs="Calibri"/>
-                <w:noProof w:val="0"/>
-                <w:color w:val="000000"/>
-                <w:sz w:val="22"/>
-                <w:szCs w:val="22"/>
-              </w:rPr>
-              <w:t>McBroken</w:t>
-            </w:r>
-            <w:proofErr w:type="spellEnd"/>
-            <w:r>
-              <w:rPr>
-                <w:rFonts w:ascii="Calibri" w:eastAsia="Times New Roman" w:hAnsi="Calibri" w:cs="Calibri"/>
-                <w:noProof w:val="0"/>
-                <w:color w:val="000000"/>
-                <w:sz w:val="22"/>
-                <w:szCs w:val="22"/>
-              </w:rPr>
-              <w:t xml:space="preserve"> Data Lab</w:t>
+            <w:shd w:val="clear" w:color="auto" w:fill="auto"/>
+            <w:noWrap/>
+            <w:vAlign w:val="bottom"/>
+            <w:hideMark/>
+          </w:tcPr>
+          <w:p>
+            <w:pPr>
+              <w:rPr>
+                <w:rFonts w:ascii="Calibri" w:eastAsia="Times New Roman" w:hAnsi="Calibri" w:cs="Calibri"/>
+                <w:noProof w:val="0"/>
+                <w:color w:val="000000"/>
+                <w:sz w:val="22"/>
+                <w:szCs w:val="22"/>
+              </w:rPr>
+            </w:pPr>
+            <w:r>
+              <w:rPr>
+                <w:rFonts w:ascii="Calibri" w:eastAsia="Times New Roman" w:hAnsi="Calibri" w:cs="Calibri"/>
+                <w:noProof w:val="0"/>
+                <w:color w:val="000000"/>
+                <w:sz w:val="22"/>
+                <w:szCs w:val="22"/>
+              </w:rPr>
+              <w:t>Non-traditional Market Investing</w:t>
             </w:r>
           </w:p>
         </w:tc>
@@ -4318,15 +4306,27 @@
                 <w:szCs w:val="22"/>
               </w:rPr>
             </w:pPr>
-            <w:r>
-              <w:rPr>
-                <w:rFonts w:ascii="Calibri" w:eastAsia="Times New Roman" w:hAnsi="Calibri" w:cs="Calibri"/>
-                <w:noProof w:val="0"/>
-                <w:color w:val="000000"/>
-                <w:sz w:val="22"/>
-                <w:szCs w:val="22"/>
-              </w:rPr>
-              <w:t>Modeling Lab – EDA &amp; Data Narrative</w:t>
+            <w:proofErr w:type="spellStart"/>
+            <w:r>
+              <w:rPr>
+                <w:rFonts w:ascii="Calibri" w:eastAsia="Times New Roman" w:hAnsi="Calibri" w:cs="Calibri"/>
+                <w:noProof w:val="0"/>
+                <w:color w:val="000000"/>
+                <w:sz w:val="22"/>
+                <w:szCs w:val="22"/>
+              </w:rPr>
+              <w:t>McBroken</w:t>
+            </w:r>
+            <w:proofErr w:type="spellEnd"/>
+            <w:r>
+              <w:rPr>
+                <w:rFonts w:ascii="Calibri" w:eastAsia="Times New Roman" w:hAnsi="Calibri" w:cs="Calibri"/>
+                <w:noProof w:val="0"/>
+                <w:color w:val="000000"/>
+                <w:sz w:val="22"/>
+                <w:szCs w:val="22"/>
+              </w:rPr>
+              <w:t xml:space="preserve"> Data Lab</w:t>
             </w:r>
           </w:p>
         </w:tc>
@@ -4361,7 +4361,7 @@
                 <w:sz w:val="22"/>
                 <w:szCs w:val="22"/>
               </w:rPr>
-              <w:t>Modeling Lab – Model fit &amp; eval</w:t>
+              <w:t>Fake Customer Data Lab</w:t>
             </w:r>
           </w:p>
         </w:tc>

</xml_diff>